<commit_message>
updated spec and personas
</commit_message>
<xml_diff>
--- a/User Personas.docx
+++ b/User Personas.docx
@@ -7,22 +7,90 @@
         <w:t>User Personas</w:t>
       </w:r>
     </w:p>
-    <w:p/>
     <w:p>
       <w:r>
-        <w:t>John, Student at university who has a project based on non-communicable diseases. He is looking for information sources about symptoms and trends in data. He would be using our web-app to do his research because of the graphical visuals to learn about trends.</w:t>
+        <w:t>John, 20 years old</w:t>
+      </w:r>
+    </w:p>
+    <w:p>
+      <w:r>
+        <w:t>As a</w:t>
+      </w:r>
+      <w:r>
+        <w:t xml:space="preserve"> </w:t>
+      </w:r>
+      <w:r>
+        <w:t>s</w:t>
+      </w:r>
+      <w:r>
+        <w:t xml:space="preserve">tudent at university who has a project based on non-communicable </w:t>
+      </w:r>
+      <w:r>
+        <w:t>diseases, I want to find</w:t>
+      </w:r>
+      <w:r>
+        <w:t xml:space="preserve"> information sources about symptoms and trends in data</w:t>
+      </w:r>
+      <w:r>
+        <w:t>. So that I can make a great project and achieve a high grade.</w:t>
       </w:r>
     </w:p>
     <w:p/>
     <w:p>
       <w:r>
-        <w:t>Jill, regular person with interest in the symptoms of non-communicable diseases. She has a family member with a disease and wanted to lookup some symptoms to be prepared. She is also able to look up data on the disease.</w:t>
+        <w:t>Jill,</w:t>
+      </w:r>
+      <w:r>
+        <w:t xml:space="preserve"> 38 years old</w:t>
+      </w:r>
+    </w:p>
+    <w:p>
+      <w:r>
+        <w:t>As a civilian</w:t>
+      </w:r>
+      <w:r>
+        <w:t xml:space="preserve"> with </w:t>
+      </w:r>
+      <w:r>
+        <w:t xml:space="preserve">an </w:t>
+      </w:r>
+      <w:r>
+        <w:t xml:space="preserve">interest in the symptoms of non-communicable diseases. </w:t>
+      </w:r>
+      <w:r>
+        <w:t xml:space="preserve">I want to look up diseases and symptoms about them to be more informed on them. </w:t>
+      </w:r>
+      <w:r>
+        <w:t xml:space="preserve"> </w:t>
+      </w:r>
+      <w:r>
+        <w:t>So that I can assist with my family member effected by the disease.</w:t>
       </w:r>
     </w:p>
     <w:p/>
     <w:p>
       <w:r>
-        <w:t>Jack, Teacher at high school looking to educate his students in an interesting way about the diseases. The graphical visuals of the website fit this perfectly and would allow him to keep the interest of his students while teaching.</w:t>
+        <w:t>Jack,</w:t>
+      </w:r>
+      <w:r>
+        <w:t xml:space="preserve"> 46 years old</w:t>
+      </w:r>
+    </w:p>
+    <w:p>
+      <w:r>
+        <w:t>As a</w:t>
+      </w:r>
+      <w:r>
+        <w:t xml:space="preserve"> </w:t>
+      </w:r>
+      <w:r>
+        <w:t>t</w:t>
+      </w:r>
+      <w:r>
+        <w:t xml:space="preserve">eacher at high school </w:t>
+      </w:r>
+      <w:r>
+        <w:t>I want an interesting graphical display of non-communicable diseases so that I can teach my students about them and help them be more informed. I am particularly interested in clear graphic displays where students could take in data quickly.</w:t>
       </w:r>
       <w:bookmarkStart w:id="0" w:name="_GoBack"/>
       <w:bookmarkEnd w:id="0"/>
@@ -30,7 +98,6 @@
         <w:t xml:space="preserve"> </w:t>
       </w:r>
     </w:p>
-    <w:p/>
     <w:sectPr>
       <w:pgSz w:w="11906" w:h="16838"/>
       <w:pgMar w:top="1440" w:right="1440" w:bottom="1440" w:left="1440" w:header="708" w:footer="708" w:gutter="0"/>
@@ -58,7 +125,7 @@
       </w:pPr>
     </w:pPrDefault>
   </w:docDefaults>
-  <w:latentStyles w:defLockedState="0" w:defUIPriority="99" w:defSemiHidden="0" w:defUnhideWhenUsed="0" w:defQFormat="0" w:count="376">
+  <w:latentStyles w:defLockedState="0" w:defUIPriority="99" w:defSemiHidden="0" w:defUnhideWhenUsed="0" w:defQFormat="0" w:count="375">
     <w:lsdException w:name="Normal" w:uiPriority="0" w:qFormat="1"/>
     <w:lsdException w:name="heading 1" w:uiPriority="9" w:qFormat="1"/>
     <w:lsdException w:name="heading 2" w:semiHidden="1" w:uiPriority="9" w:unhideWhenUsed="1" w:qFormat="1"/>
@@ -164,6 +231,7 @@
     <w:lsdException w:name="HTML Sample" w:semiHidden="1" w:unhideWhenUsed="1"/>
     <w:lsdException w:name="HTML Typewriter" w:semiHidden="1" w:unhideWhenUsed="1"/>
     <w:lsdException w:name="HTML Variable" w:semiHidden="1" w:unhideWhenUsed="1"/>
+    <w:lsdException w:name="Normal Table" w:semiHidden="1" w:unhideWhenUsed="1"/>
     <w:lsdException w:name="annotation subject" w:semiHidden="1" w:unhideWhenUsed="1"/>
     <w:lsdException w:name="No List" w:semiHidden="1" w:unhideWhenUsed="1"/>
     <w:lsdException w:name="Outline List 1" w:semiHidden="1" w:unhideWhenUsed="1"/>
@@ -210,8 +278,10 @@
     <w:lsdException w:name="Table Subtle 2" w:semiHidden="1" w:unhideWhenUsed="1"/>
     <w:lsdException w:name="Table Web 1" w:semiHidden="1" w:unhideWhenUsed="1"/>
     <w:lsdException w:name="Table Web 2" w:semiHidden="1" w:unhideWhenUsed="1"/>
+    <w:lsdException w:name="Table Web 3" w:semiHidden="1" w:unhideWhenUsed="1"/>
     <w:lsdException w:name="Balloon Text" w:semiHidden="1" w:unhideWhenUsed="1"/>
     <w:lsdException w:name="Table Grid" w:uiPriority="39"/>
+    <w:lsdException w:name="Table Theme" w:semiHidden="1" w:unhideWhenUsed="1"/>
     <w:lsdException w:name="Placeholder Text" w:semiHidden="1"/>
     <w:lsdException w:name="No Spacing" w:uiPriority="1" w:qFormat="1"/>
     <w:lsdException w:name="Light Shading" w:uiPriority="60"/>
@@ -431,7 +501,6 @@
     <w:lsdException w:name="Smart Hyperlink" w:semiHidden="1" w:unhideWhenUsed="1"/>
     <w:lsdException w:name="Hashtag" w:semiHidden="1" w:unhideWhenUsed="1"/>
     <w:lsdException w:name="Unresolved Mention" w:semiHidden="1" w:unhideWhenUsed="1"/>
-    <w:lsdException w:name="Smart Link" w:semiHidden="1" w:unhideWhenUsed="1"/>
   </w:latentStyles>
   <w:style w:type="paragraph" w:default="1" w:styleId="Normal">
     <w:name w:val="Normal"/>

</xml_diff>